<commit_message>
Logo AA y otros cambios
</commit_message>
<xml_diff>
--- a/Herramientas accesibilidad.docx
+++ b/Herramientas accesibilidad.docx
@@ -43,33 +43,6 @@
           <w:szCs w:val="28"/>
         </w:rPr>
         <w:t>Wave:</w:t>
-      </w:r>
-    </w:p>
-    <w:p>
-      <w:pPr>
-        <w:pStyle w:val="Prrafodelista"/>
-        <w:numPr>
-          <w:ilvl w:val="0"/>
-          <w:numId w:val="1"/>
-        </w:numPr>
-        <w:rPr>
-          <w:sz w:val="28"/>
-          <w:szCs w:val="28"/>
-        </w:rPr>
-      </w:pPr>
-      <w:r>
-        <w:rPr>
-          <w:sz w:val="28"/>
-          <w:szCs w:val="28"/>
-        </w:rPr>
-        <w:t xml:space="preserve"> </w:t>
-      </w:r>
-      <w:r>
-        <w:rPr>
-          <w:sz w:val="24"/>
-          <w:szCs w:val="24"/>
-        </w:rPr>
-        <w:t>Sin errores ni diferencia de contrastes.</w:t>
       </w:r>
     </w:p>
     <w:p>
@@ -159,26 +132,6 @@
           <w:szCs w:val="28"/>
         </w:rPr>
         <w:t>Tingtun:</w:t>
-      </w:r>
-    </w:p>
-    <w:p>
-      <w:pPr>
-        <w:pStyle w:val="Prrafodelista"/>
-        <w:numPr>
-          <w:ilvl w:val="0"/>
-          <w:numId w:val="1"/>
-        </w:numPr>
-        <w:rPr>
-          <w:sz w:val="24"/>
-          <w:szCs w:val="24"/>
-        </w:rPr>
-      </w:pPr>
-      <w:r>
-        <w:rPr>
-          <w:sz w:val="24"/>
-          <w:szCs w:val="24"/>
-        </w:rPr>
-        <w:t>Todo correcto.</w:t>
       </w:r>
     </w:p>
     <w:p>
@@ -310,16 +263,370 @@
         </w:drawing>
       </w:r>
     </w:p>
-    <w:p/>
-    <w:p>
-      <w:pPr>
-        <w:rPr>
-          <w:sz w:val="28"/>
-          <w:szCs w:val="28"/>
-        </w:rPr>
-      </w:pPr>
+    <w:p>
+      <w:pPr>
+        <w:pStyle w:val="Prrafodelista"/>
+        <w:jc w:val="center"/>
+        <w:rPr>
+          <w:sz w:val="24"/>
+          <w:szCs w:val="24"/>
+        </w:rPr>
+      </w:pPr>
+    </w:p>
+    <w:p>
+      <w:pPr>
+        <w:rPr>
+          <w:sz w:val="28"/>
+          <w:szCs w:val="28"/>
+        </w:rPr>
+      </w:pPr>
+      <w:r>
+        <w:rPr>
+          <w:sz w:val="28"/>
+          <w:szCs w:val="28"/>
+        </w:rPr>
+        <w:t>Web accesibility checker:</w:t>
+      </w:r>
+    </w:p>
+    <w:p>
+      <w:pPr>
+        <w:pStyle w:val="Prrafodelista"/>
+        <w:jc w:val="center"/>
+        <w:rPr>
+          <w:sz w:val="28"/>
+          <w:szCs w:val="28"/>
+        </w:rPr>
+      </w:pPr>
+      <w:r>
+        <w:rPr>
+          <w:noProof/>
+          <w:lang w:eastAsia="es-ES"/>
+        </w:rPr>
+        <w:drawing>
+          <wp:inline distT="0" distB="0" distL="0" distR="0" wp14:anchorId="6EBD94E4" wp14:editId="51AB9631">
+            <wp:extent cx="4200525" cy="2843433"/>
+            <wp:effectExtent l="0" t="0" r="0" b="0"/>
+            <wp:docPr id="4" name="Imagen 4" descr="https://i.gyazo.com/36df24d36ca82f193b959b210edcec69.png"/>
+            <wp:cNvGraphicFramePr>
+              <a:graphicFrameLocks xmlns:a="http://schemas.openxmlformats.org/drawingml/2006/main" noChangeAspect="1"/>
+            </wp:cNvGraphicFramePr>
+            <a:graphic xmlns:a="http://schemas.openxmlformats.org/drawingml/2006/main">
+              <a:graphicData uri="http://schemas.openxmlformats.org/drawingml/2006/picture">
+                <pic:pic xmlns:pic="http://schemas.openxmlformats.org/drawingml/2006/picture">
+                  <pic:nvPicPr>
+                    <pic:cNvPr id="0" name="Picture 1" descr="https://i.gyazo.com/36df24d36ca82f193b959b210edcec69.png"/>
+                    <pic:cNvPicPr>
+                      <a:picLocks noChangeAspect="1" noChangeArrowheads="1"/>
+                    </pic:cNvPicPr>
+                  </pic:nvPicPr>
+                  <pic:blipFill>
+                    <a:blip r:embed="rId8">
+                      <a:extLst>
+                        <a:ext uri="{28A0092B-C50C-407E-A947-70E740481C1C}">
+                          <a14:useLocalDpi xmlns:a14="http://schemas.microsoft.com/office/drawing/2010/main" val="0"/>
+                        </a:ext>
+                      </a:extLst>
+                    </a:blip>
+                    <a:srcRect/>
+                    <a:stretch>
+                      <a:fillRect/>
+                    </a:stretch>
+                  </pic:blipFill>
+                  <pic:spPr bwMode="auto">
+                    <a:xfrm>
+                      <a:off x="0" y="0"/>
+                      <a:ext cx="4208446" cy="2848795"/>
+                    </a:xfrm>
+                    <a:prstGeom prst="rect">
+                      <a:avLst/>
+                    </a:prstGeom>
+                    <a:noFill/>
+                    <a:ln>
+                      <a:noFill/>
+                    </a:ln>
+                  </pic:spPr>
+                </pic:pic>
+              </a:graphicData>
+            </a:graphic>
+          </wp:inline>
+        </w:drawing>
+      </w:r>
+    </w:p>
+    <w:p>
+      <w:pPr>
+        <w:pStyle w:val="Prrafodelista"/>
+        <w:jc w:val="center"/>
+        <w:rPr>
+          <w:sz w:val="28"/>
+          <w:szCs w:val="28"/>
+        </w:rPr>
+      </w:pPr>
+    </w:p>
+    <w:p>
+      <w:pPr>
+        <w:rPr>
+          <w:sz w:val="28"/>
+          <w:szCs w:val="28"/>
+        </w:rPr>
+      </w:pPr>
+      <w:r>
+        <w:rPr>
+          <w:sz w:val="28"/>
+          <w:szCs w:val="28"/>
+        </w:rPr>
+        <w:t>Mauve</w:t>
+      </w:r>
+      <w:r>
+        <w:rPr>
+          <w:sz w:val="28"/>
+          <w:szCs w:val="28"/>
+        </w:rPr>
+        <w:t>:</w:t>
+      </w:r>
+    </w:p>
+    <w:p>
+      <w:pPr>
+        <w:pStyle w:val="Prrafodelista"/>
+      </w:pPr>
+      <w:r>
+        <w:rPr>
+          <w:noProof/>
+          <w:lang w:eastAsia="es-ES"/>
+        </w:rPr>
+        <w:drawing>
+          <wp:inline distT="0" distB="0" distL="0" distR="0" wp14:anchorId="75062BF1" wp14:editId="47376B30">
+            <wp:extent cx="5400040" cy="2071967"/>
+            <wp:effectExtent l="0" t="0" r="0" b="5080"/>
+            <wp:docPr id="5" name="Imagen 5" descr="https://i.gyazo.com/f0ac86dcdcdd1bf00b2a54200a269fbc.png"/>
+            <wp:cNvGraphicFramePr>
+              <a:graphicFrameLocks xmlns:a="http://schemas.openxmlformats.org/drawingml/2006/main" noChangeAspect="1"/>
+            </wp:cNvGraphicFramePr>
+            <a:graphic xmlns:a="http://schemas.openxmlformats.org/drawingml/2006/main">
+              <a:graphicData uri="http://schemas.openxmlformats.org/drawingml/2006/picture">
+                <pic:pic xmlns:pic="http://schemas.openxmlformats.org/drawingml/2006/picture">
+                  <pic:nvPicPr>
+                    <pic:cNvPr id="0" name="Picture 3" descr="https://i.gyazo.com/f0ac86dcdcdd1bf00b2a54200a269fbc.png"/>
+                    <pic:cNvPicPr>
+                      <a:picLocks noChangeAspect="1" noChangeArrowheads="1"/>
+                    </pic:cNvPicPr>
+                  </pic:nvPicPr>
+                  <pic:blipFill>
+                    <a:blip r:embed="rId9" cstate="print">
+                      <a:extLst>
+                        <a:ext uri="{28A0092B-C50C-407E-A947-70E740481C1C}">
+                          <a14:useLocalDpi xmlns:a14="http://schemas.microsoft.com/office/drawing/2010/main" val="0"/>
+                        </a:ext>
+                      </a:extLst>
+                    </a:blip>
+                    <a:srcRect/>
+                    <a:stretch>
+                      <a:fillRect/>
+                    </a:stretch>
+                  </pic:blipFill>
+                  <pic:spPr bwMode="auto">
+                    <a:xfrm>
+                      <a:off x="0" y="0"/>
+                      <a:ext cx="5400040" cy="2071967"/>
+                    </a:xfrm>
+                    <a:prstGeom prst="rect">
+                      <a:avLst/>
+                    </a:prstGeom>
+                    <a:noFill/>
+                    <a:ln>
+                      <a:noFill/>
+                    </a:ln>
+                  </pic:spPr>
+                </pic:pic>
+              </a:graphicData>
+            </a:graphic>
+          </wp:inline>
+        </w:drawing>
+      </w:r>
+    </w:p>
+    <w:p>
+      <w:pPr>
+        <w:rPr>
+          <w:sz w:val="28"/>
+          <w:szCs w:val="28"/>
+        </w:rPr>
+      </w:pPr>
+    </w:p>
+    <w:p>
+      <w:pPr>
+        <w:rPr>
+          <w:sz w:val="28"/>
+          <w:szCs w:val="28"/>
+        </w:rPr>
+      </w:pPr>
+      <w:r>
+        <w:rPr>
+          <w:sz w:val="28"/>
+          <w:szCs w:val="28"/>
+        </w:rPr>
+        <w:lastRenderedPageBreak/>
+        <w:t>CodeSniffer:</w:t>
+      </w:r>
+    </w:p>
+    <w:p>
+      <w:pPr>
+        <w:pStyle w:val="Prrafodelista"/>
+        <w:jc w:val="center"/>
+        <w:rPr>
+          <w:sz w:val="28"/>
+          <w:szCs w:val="28"/>
+        </w:rPr>
+      </w:pPr>
+      <w:r>
+        <w:rPr>
+          <w:sz w:val="28"/>
+          <w:szCs w:val="28"/>
+        </w:rPr>
+        <w:drawing>
+          <wp:inline distT="0" distB="0" distL="0" distR="0">
+            <wp:extent cx="5400040" cy="2902319"/>
+            <wp:effectExtent l="0" t="0" r="0" b="0"/>
+            <wp:docPr id="6" name="Imagen 6" descr="https://i.gyazo.com/fb32cdee5b1437c54c6e2bce8c3f2021.png"/>
+            <wp:cNvGraphicFramePr>
+              <a:graphicFrameLocks xmlns:a="http://schemas.openxmlformats.org/drawingml/2006/main" noChangeAspect="1"/>
+            </wp:cNvGraphicFramePr>
+            <a:graphic xmlns:a="http://schemas.openxmlformats.org/drawingml/2006/main">
+              <a:graphicData uri="http://schemas.openxmlformats.org/drawingml/2006/picture">
+                <pic:pic xmlns:pic="http://schemas.openxmlformats.org/drawingml/2006/picture">
+                  <pic:nvPicPr>
+                    <pic:cNvPr id="0" name="Picture 1" descr="https://i.gyazo.com/fb32cdee5b1437c54c6e2bce8c3f2021.png"/>
+                    <pic:cNvPicPr>
+                      <a:picLocks noChangeAspect="1" noChangeArrowheads="1"/>
+                    </pic:cNvPicPr>
+                  </pic:nvPicPr>
+                  <pic:blipFill>
+                    <a:blip r:embed="rId10">
+                      <a:extLst>
+                        <a:ext uri="{28A0092B-C50C-407E-A947-70E740481C1C}">
+                          <a14:useLocalDpi xmlns:a14="http://schemas.microsoft.com/office/drawing/2010/main" val="0"/>
+                        </a:ext>
+                      </a:extLst>
+                    </a:blip>
+                    <a:srcRect/>
+                    <a:stretch>
+                      <a:fillRect/>
+                    </a:stretch>
+                  </pic:blipFill>
+                  <pic:spPr bwMode="auto">
+                    <a:xfrm>
+                      <a:off x="0" y="0"/>
+                      <a:ext cx="5400040" cy="2902319"/>
+                    </a:xfrm>
+                    <a:prstGeom prst="rect">
+                      <a:avLst/>
+                    </a:prstGeom>
+                    <a:noFill/>
+                    <a:ln>
+                      <a:noFill/>
+                    </a:ln>
+                  </pic:spPr>
+                </pic:pic>
+              </a:graphicData>
+            </a:graphic>
+          </wp:inline>
+        </w:drawing>
+      </w:r>
+    </w:p>
+    <w:p>
+      <w:pPr>
+        <w:pStyle w:val="Prrafodelista"/>
+        <w:rPr>
+          <w:sz w:val="28"/>
+          <w:szCs w:val="28"/>
+        </w:rPr>
+      </w:pPr>
+    </w:p>
+    <w:p>
+      <w:pPr>
+        <w:rPr>
+          <w:sz w:val="28"/>
+          <w:szCs w:val="28"/>
+        </w:rPr>
+      </w:pPr>
+      <w:r>
+        <w:rPr>
+          <w:sz w:val="28"/>
+          <w:szCs w:val="28"/>
+        </w:rPr>
+        <w:t>WCAG Accesisibility Audit</w:t>
+      </w:r>
       <w:bookmarkStart w:id="0" w:name="_GoBack"/>
       <w:bookmarkEnd w:id="0"/>
+      <w:r>
+        <w:rPr>
+          <w:sz w:val="28"/>
+          <w:szCs w:val="28"/>
+        </w:rPr>
+        <w:t xml:space="preserve">: </w:t>
+      </w:r>
+    </w:p>
+    <w:p>
+      <w:pPr>
+        <w:pStyle w:val="Prrafodelista"/>
+        <w:jc w:val="center"/>
+        <w:rPr>
+          <w:sz w:val="28"/>
+          <w:szCs w:val="28"/>
+        </w:rPr>
+      </w:pPr>
+      <w:r>
+        <w:rPr>
+          <w:noProof/>
+          <w:lang w:eastAsia="es-ES"/>
+        </w:rPr>
+        <w:drawing>
+          <wp:inline distT="0" distB="0" distL="0" distR="0" wp14:anchorId="3023F234" wp14:editId="6FAD1F06">
+            <wp:extent cx="5400040" cy="1432664"/>
+            <wp:effectExtent l="0" t="0" r="0" b="0"/>
+            <wp:docPr id="7" name="Imagen 7" descr="https://i.gyazo.com/7d172eefc23c70e3f86add4b4e80c31f.png"/>
+            <wp:cNvGraphicFramePr>
+              <a:graphicFrameLocks xmlns:a="http://schemas.openxmlformats.org/drawingml/2006/main" noChangeAspect="1"/>
+            </wp:cNvGraphicFramePr>
+            <a:graphic xmlns:a="http://schemas.openxmlformats.org/drawingml/2006/main">
+              <a:graphicData uri="http://schemas.openxmlformats.org/drawingml/2006/picture">
+                <pic:pic xmlns:pic="http://schemas.openxmlformats.org/drawingml/2006/picture">
+                  <pic:nvPicPr>
+                    <pic:cNvPr id="0" name="Picture 5" descr="https://i.gyazo.com/7d172eefc23c70e3f86add4b4e80c31f.png"/>
+                    <pic:cNvPicPr>
+                      <a:picLocks noChangeAspect="1" noChangeArrowheads="1"/>
+                    </pic:cNvPicPr>
+                  </pic:nvPicPr>
+                  <pic:blipFill>
+                    <a:blip r:embed="rId11">
+                      <a:extLst>
+                        <a:ext uri="{28A0092B-C50C-407E-A947-70E740481C1C}">
+                          <a14:useLocalDpi xmlns:a14="http://schemas.microsoft.com/office/drawing/2010/main" val="0"/>
+                        </a:ext>
+                      </a:extLst>
+                    </a:blip>
+                    <a:srcRect/>
+                    <a:stretch>
+                      <a:fillRect/>
+                    </a:stretch>
+                  </pic:blipFill>
+                  <pic:spPr bwMode="auto">
+                    <a:xfrm>
+                      <a:off x="0" y="0"/>
+                      <a:ext cx="5400040" cy="1432664"/>
+                    </a:xfrm>
+                    <a:prstGeom prst="rect">
+                      <a:avLst/>
+                    </a:prstGeom>
+                    <a:noFill/>
+                    <a:ln>
+                      <a:noFill/>
+                    </a:ln>
+                  </pic:spPr>
+                </pic:pic>
+              </a:graphicData>
+            </a:graphic>
+          </wp:inline>
+        </w:drawing>
+      </w:r>
     </w:p>
     <w:p>
       <w:pPr>
@@ -350,6 +657,118 @@
 <file path=word/numbering.xml><?xml version="1.0" encoding="utf-8"?>
 <w:numbering xmlns:wpc="http://schemas.microsoft.com/office/word/2010/wordprocessingCanvas" xmlns:mc="http://schemas.openxmlformats.org/markup-compatibility/2006" xmlns:o="urn:schemas-microsoft-com:office:office" xmlns:r="http://schemas.openxmlformats.org/officeDocument/2006/relationships" xmlns:m="http://schemas.openxmlformats.org/officeDocument/2006/math" xmlns:v="urn:schemas-microsoft-com:vml" xmlns:wp14="http://schemas.microsoft.com/office/word/2010/wordprocessingDrawing" xmlns:wp="http://schemas.openxmlformats.org/drawingml/2006/wordprocessingDrawing" xmlns:w10="urn:schemas-microsoft-com:office:word" xmlns:w="http://schemas.openxmlformats.org/wordprocessingml/2006/main" xmlns:w14="http://schemas.microsoft.com/office/word/2010/wordml" xmlns:w15="http://schemas.microsoft.com/office/word/2012/wordml" xmlns:wpg="http://schemas.microsoft.com/office/word/2010/wordprocessingGroup" xmlns:wpi="http://schemas.microsoft.com/office/word/2010/wordprocessingInk" xmlns:wne="http://schemas.microsoft.com/office/word/2006/wordml" xmlns:wps="http://schemas.microsoft.com/office/word/2010/wordprocessingShape" mc:Ignorable="w14 w15 wp14">
   <w:abstractNum w:abstractNumId="0">
+    <w:nsid w:val="29F54BC6"/>
+    <w:multiLevelType w:val="hybridMultilevel"/>
+    <w:tmpl w:val="ED662372"/>
+    <w:lvl w:ilvl="0" w:tplc="FC04D73E">
+      <w:numFmt w:val="bullet"/>
+      <w:lvlText w:val="-"/>
+      <w:lvlJc w:val="left"/>
+      <w:pPr>
+        <w:ind w:left="720" w:hanging="360"/>
+      </w:pPr>
+      <w:rPr>
+        <w:rFonts w:ascii="Calibri" w:eastAsiaTheme="minorHAnsi" w:hAnsi="Calibri" w:cs="Calibri" w:hint="default"/>
+      </w:rPr>
+    </w:lvl>
+    <w:lvl w:ilvl="1" w:tplc="0C0A0003" w:tentative="1">
+      <w:start w:val="1"/>
+      <w:numFmt w:val="bullet"/>
+      <w:lvlText w:val="o"/>
+      <w:lvlJc w:val="left"/>
+      <w:pPr>
+        <w:ind w:left="1440" w:hanging="360"/>
+      </w:pPr>
+      <w:rPr>
+        <w:rFonts w:ascii="Courier New" w:hAnsi="Courier New" w:cs="Courier New" w:hint="default"/>
+      </w:rPr>
+    </w:lvl>
+    <w:lvl w:ilvl="2" w:tplc="0C0A0005" w:tentative="1">
+      <w:start w:val="1"/>
+      <w:numFmt w:val="bullet"/>
+      <w:lvlText w:val=""/>
+      <w:lvlJc w:val="left"/>
+      <w:pPr>
+        <w:ind w:left="2160" w:hanging="360"/>
+      </w:pPr>
+      <w:rPr>
+        <w:rFonts w:ascii="Wingdings" w:hAnsi="Wingdings" w:hint="default"/>
+      </w:rPr>
+    </w:lvl>
+    <w:lvl w:ilvl="3" w:tplc="0C0A0001" w:tentative="1">
+      <w:start w:val="1"/>
+      <w:numFmt w:val="bullet"/>
+      <w:lvlText w:val=""/>
+      <w:lvlJc w:val="left"/>
+      <w:pPr>
+        <w:ind w:left="2880" w:hanging="360"/>
+      </w:pPr>
+      <w:rPr>
+        <w:rFonts w:ascii="Symbol" w:hAnsi="Symbol" w:hint="default"/>
+      </w:rPr>
+    </w:lvl>
+    <w:lvl w:ilvl="4" w:tplc="0C0A0003" w:tentative="1">
+      <w:start w:val="1"/>
+      <w:numFmt w:val="bullet"/>
+      <w:lvlText w:val="o"/>
+      <w:lvlJc w:val="left"/>
+      <w:pPr>
+        <w:ind w:left="3600" w:hanging="360"/>
+      </w:pPr>
+      <w:rPr>
+        <w:rFonts w:ascii="Courier New" w:hAnsi="Courier New" w:cs="Courier New" w:hint="default"/>
+      </w:rPr>
+    </w:lvl>
+    <w:lvl w:ilvl="5" w:tplc="0C0A0005" w:tentative="1">
+      <w:start w:val="1"/>
+      <w:numFmt w:val="bullet"/>
+      <w:lvlText w:val=""/>
+      <w:lvlJc w:val="left"/>
+      <w:pPr>
+        <w:ind w:left="4320" w:hanging="360"/>
+      </w:pPr>
+      <w:rPr>
+        <w:rFonts w:ascii="Wingdings" w:hAnsi="Wingdings" w:hint="default"/>
+      </w:rPr>
+    </w:lvl>
+    <w:lvl w:ilvl="6" w:tplc="0C0A0001" w:tentative="1">
+      <w:start w:val="1"/>
+      <w:numFmt w:val="bullet"/>
+      <w:lvlText w:val=""/>
+      <w:lvlJc w:val="left"/>
+      <w:pPr>
+        <w:ind w:left="5040" w:hanging="360"/>
+      </w:pPr>
+      <w:rPr>
+        <w:rFonts w:ascii="Symbol" w:hAnsi="Symbol" w:hint="default"/>
+      </w:rPr>
+    </w:lvl>
+    <w:lvl w:ilvl="7" w:tplc="0C0A0003" w:tentative="1">
+      <w:start w:val="1"/>
+      <w:numFmt w:val="bullet"/>
+      <w:lvlText w:val="o"/>
+      <w:lvlJc w:val="left"/>
+      <w:pPr>
+        <w:ind w:left="5760" w:hanging="360"/>
+      </w:pPr>
+      <w:rPr>
+        <w:rFonts w:ascii="Courier New" w:hAnsi="Courier New" w:cs="Courier New" w:hint="default"/>
+      </w:rPr>
+    </w:lvl>
+    <w:lvl w:ilvl="8" w:tplc="0C0A0005" w:tentative="1">
+      <w:start w:val="1"/>
+      <w:numFmt w:val="bullet"/>
+      <w:lvlText w:val=""/>
+      <w:lvlJc w:val="left"/>
+      <w:pPr>
+        <w:ind w:left="6480" w:hanging="360"/>
+      </w:pPr>
+      <w:rPr>
+        <w:rFonts w:ascii="Wingdings" w:hAnsi="Wingdings" w:hint="default"/>
+      </w:rPr>
+    </w:lvl>
+  </w:abstractNum>
+  <w:abstractNum w:abstractNumId="1">
     <w:nsid w:val="4D8D6947"/>
     <w:multiLevelType w:val="hybridMultilevel"/>
     <w:tmpl w:val="DEA4F1CA"/>
@@ -461,7 +880,240 @@
       </w:rPr>
     </w:lvl>
   </w:abstractNum>
+  <w:abstractNum w:abstractNumId="2">
+    <w:nsid w:val="52A30FF3"/>
+    <w:multiLevelType w:val="hybridMultilevel"/>
+    <w:tmpl w:val="F4DC286E"/>
+    <w:lvl w:ilvl="0" w:tplc="A1DE5980">
+      <w:numFmt w:val="bullet"/>
+      <w:lvlText w:val="-"/>
+      <w:lvlJc w:val="left"/>
+      <w:pPr>
+        <w:ind w:left="720" w:hanging="360"/>
+      </w:pPr>
+      <w:rPr>
+        <w:rFonts w:ascii="Calibri" w:eastAsiaTheme="minorHAnsi" w:hAnsi="Calibri" w:cs="Calibri" w:hint="default"/>
+      </w:rPr>
+    </w:lvl>
+    <w:lvl w:ilvl="1" w:tplc="0C0A0003" w:tentative="1">
+      <w:start w:val="1"/>
+      <w:numFmt w:val="bullet"/>
+      <w:lvlText w:val="o"/>
+      <w:lvlJc w:val="left"/>
+      <w:pPr>
+        <w:ind w:left="1440" w:hanging="360"/>
+      </w:pPr>
+      <w:rPr>
+        <w:rFonts w:ascii="Courier New" w:hAnsi="Courier New" w:cs="Courier New" w:hint="default"/>
+      </w:rPr>
+    </w:lvl>
+    <w:lvl w:ilvl="2" w:tplc="0C0A0005" w:tentative="1">
+      <w:start w:val="1"/>
+      <w:numFmt w:val="bullet"/>
+      <w:lvlText w:val=""/>
+      <w:lvlJc w:val="left"/>
+      <w:pPr>
+        <w:ind w:left="2160" w:hanging="360"/>
+      </w:pPr>
+      <w:rPr>
+        <w:rFonts w:ascii="Wingdings" w:hAnsi="Wingdings" w:hint="default"/>
+      </w:rPr>
+    </w:lvl>
+    <w:lvl w:ilvl="3" w:tplc="0C0A0001" w:tentative="1">
+      <w:start w:val="1"/>
+      <w:numFmt w:val="bullet"/>
+      <w:lvlText w:val=""/>
+      <w:lvlJc w:val="left"/>
+      <w:pPr>
+        <w:ind w:left="2880" w:hanging="360"/>
+      </w:pPr>
+      <w:rPr>
+        <w:rFonts w:ascii="Symbol" w:hAnsi="Symbol" w:hint="default"/>
+      </w:rPr>
+    </w:lvl>
+    <w:lvl w:ilvl="4" w:tplc="0C0A0003" w:tentative="1">
+      <w:start w:val="1"/>
+      <w:numFmt w:val="bullet"/>
+      <w:lvlText w:val="o"/>
+      <w:lvlJc w:val="left"/>
+      <w:pPr>
+        <w:ind w:left="3600" w:hanging="360"/>
+      </w:pPr>
+      <w:rPr>
+        <w:rFonts w:ascii="Courier New" w:hAnsi="Courier New" w:cs="Courier New" w:hint="default"/>
+      </w:rPr>
+    </w:lvl>
+    <w:lvl w:ilvl="5" w:tplc="0C0A0005" w:tentative="1">
+      <w:start w:val="1"/>
+      <w:numFmt w:val="bullet"/>
+      <w:lvlText w:val=""/>
+      <w:lvlJc w:val="left"/>
+      <w:pPr>
+        <w:ind w:left="4320" w:hanging="360"/>
+      </w:pPr>
+      <w:rPr>
+        <w:rFonts w:ascii="Wingdings" w:hAnsi="Wingdings" w:hint="default"/>
+      </w:rPr>
+    </w:lvl>
+    <w:lvl w:ilvl="6" w:tplc="0C0A0001" w:tentative="1">
+      <w:start w:val="1"/>
+      <w:numFmt w:val="bullet"/>
+      <w:lvlText w:val=""/>
+      <w:lvlJc w:val="left"/>
+      <w:pPr>
+        <w:ind w:left="5040" w:hanging="360"/>
+      </w:pPr>
+      <w:rPr>
+        <w:rFonts w:ascii="Symbol" w:hAnsi="Symbol" w:hint="default"/>
+      </w:rPr>
+    </w:lvl>
+    <w:lvl w:ilvl="7" w:tplc="0C0A0003" w:tentative="1">
+      <w:start w:val="1"/>
+      <w:numFmt w:val="bullet"/>
+      <w:lvlText w:val="o"/>
+      <w:lvlJc w:val="left"/>
+      <w:pPr>
+        <w:ind w:left="5760" w:hanging="360"/>
+      </w:pPr>
+      <w:rPr>
+        <w:rFonts w:ascii="Courier New" w:hAnsi="Courier New" w:cs="Courier New" w:hint="default"/>
+      </w:rPr>
+    </w:lvl>
+    <w:lvl w:ilvl="8" w:tplc="0C0A0005" w:tentative="1">
+      <w:start w:val="1"/>
+      <w:numFmt w:val="bullet"/>
+      <w:lvlText w:val=""/>
+      <w:lvlJc w:val="left"/>
+      <w:pPr>
+        <w:ind w:left="6480" w:hanging="360"/>
+      </w:pPr>
+      <w:rPr>
+        <w:rFonts w:ascii="Wingdings" w:hAnsi="Wingdings" w:hint="default"/>
+      </w:rPr>
+    </w:lvl>
+  </w:abstractNum>
+  <w:abstractNum w:abstractNumId="3">
+    <w:nsid w:val="76305B7C"/>
+    <w:multiLevelType w:val="hybridMultilevel"/>
+    <w:tmpl w:val="92C40C86"/>
+    <w:lvl w:ilvl="0" w:tplc="E3EEDB82">
+      <w:numFmt w:val="bullet"/>
+      <w:lvlText w:val="-"/>
+      <w:lvlJc w:val="left"/>
+      <w:pPr>
+        <w:ind w:left="720" w:hanging="360"/>
+      </w:pPr>
+      <w:rPr>
+        <w:rFonts w:ascii="Calibri" w:eastAsiaTheme="minorHAnsi" w:hAnsi="Calibri" w:cs="Calibri" w:hint="default"/>
+      </w:rPr>
+    </w:lvl>
+    <w:lvl w:ilvl="1" w:tplc="0C0A0003" w:tentative="1">
+      <w:start w:val="1"/>
+      <w:numFmt w:val="bullet"/>
+      <w:lvlText w:val="o"/>
+      <w:lvlJc w:val="left"/>
+      <w:pPr>
+        <w:ind w:left="1440" w:hanging="360"/>
+      </w:pPr>
+      <w:rPr>
+        <w:rFonts w:ascii="Courier New" w:hAnsi="Courier New" w:cs="Courier New" w:hint="default"/>
+      </w:rPr>
+    </w:lvl>
+    <w:lvl w:ilvl="2" w:tplc="0C0A0005" w:tentative="1">
+      <w:start w:val="1"/>
+      <w:numFmt w:val="bullet"/>
+      <w:lvlText w:val=""/>
+      <w:lvlJc w:val="left"/>
+      <w:pPr>
+        <w:ind w:left="2160" w:hanging="360"/>
+      </w:pPr>
+      <w:rPr>
+        <w:rFonts w:ascii="Wingdings" w:hAnsi="Wingdings" w:hint="default"/>
+      </w:rPr>
+    </w:lvl>
+    <w:lvl w:ilvl="3" w:tplc="0C0A0001" w:tentative="1">
+      <w:start w:val="1"/>
+      <w:numFmt w:val="bullet"/>
+      <w:lvlText w:val=""/>
+      <w:lvlJc w:val="left"/>
+      <w:pPr>
+        <w:ind w:left="2880" w:hanging="360"/>
+      </w:pPr>
+      <w:rPr>
+        <w:rFonts w:ascii="Symbol" w:hAnsi="Symbol" w:hint="default"/>
+      </w:rPr>
+    </w:lvl>
+    <w:lvl w:ilvl="4" w:tplc="0C0A0003" w:tentative="1">
+      <w:start w:val="1"/>
+      <w:numFmt w:val="bullet"/>
+      <w:lvlText w:val="o"/>
+      <w:lvlJc w:val="left"/>
+      <w:pPr>
+        <w:ind w:left="3600" w:hanging="360"/>
+      </w:pPr>
+      <w:rPr>
+        <w:rFonts w:ascii="Courier New" w:hAnsi="Courier New" w:cs="Courier New" w:hint="default"/>
+      </w:rPr>
+    </w:lvl>
+    <w:lvl w:ilvl="5" w:tplc="0C0A0005" w:tentative="1">
+      <w:start w:val="1"/>
+      <w:numFmt w:val="bullet"/>
+      <w:lvlText w:val=""/>
+      <w:lvlJc w:val="left"/>
+      <w:pPr>
+        <w:ind w:left="4320" w:hanging="360"/>
+      </w:pPr>
+      <w:rPr>
+        <w:rFonts w:ascii="Wingdings" w:hAnsi="Wingdings" w:hint="default"/>
+      </w:rPr>
+    </w:lvl>
+    <w:lvl w:ilvl="6" w:tplc="0C0A0001" w:tentative="1">
+      <w:start w:val="1"/>
+      <w:numFmt w:val="bullet"/>
+      <w:lvlText w:val=""/>
+      <w:lvlJc w:val="left"/>
+      <w:pPr>
+        <w:ind w:left="5040" w:hanging="360"/>
+      </w:pPr>
+      <w:rPr>
+        <w:rFonts w:ascii="Symbol" w:hAnsi="Symbol" w:hint="default"/>
+      </w:rPr>
+    </w:lvl>
+    <w:lvl w:ilvl="7" w:tplc="0C0A0003" w:tentative="1">
+      <w:start w:val="1"/>
+      <w:numFmt w:val="bullet"/>
+      <w:lvlText w:val="o"/>
+      <w:lvlJc w:val="left"/>
+      <w:pPr>
+        <w:ind w:left="5760" w:hanging="360"/>
+      </w:pPr>
+      <w:rPr>
+        <w:rFonts w:ascii="Courier New" w:hAnsi="Courier New" w:cs="Courier New" w:hint="default"/>
+      </w:rPr>
+    </w:lvl>
+    <w:lvl w:ilvl="8" w:tplc="0C0A0005" w:tentative="1">
+      <w:start w:val="1"/>
+      <w:numFmt w:val="bullet"/>
+      <w:lvlText w:val=""/>
+      <w:lvlJc w:val="left"/>
+      <w:pPr>
+        <w:ind w:left="6480" w:hanging="360"/>
+      </w:pPr>
+      <w:rPr>
+        <w:rFonts w:ascii="Wingdings" w:hAnsi="Wingdings" w:hint="default"/>
+      </w:rPr>
+    </w:lvl>
+  </w:abstractNum>
   <w:num w:numId="1">
+    <w:abstractNumId w:val="1"/>
+  </w:num>
+  <w:num w:numId="2">
+    <w:abstractNumId w:val="2"/>
+  </w:num>
+  <w:num w:numId="3">
+    <w:abstractNumId w:val="3"/>
+  </w:num>
+  <w:num w:numId="4">
     <w:abstractNumId w:val="0"/>
   </w:num>
 </w:numbering>
@@ -861,10 +1513,30 @@
     <w:name w:val="Normal"/>
     <w:qFormat/>
   </w:style>
+  <w:style w:type="paragraph" w:styleId="Ttulo1">
+    <w:name w:val="heading 1"/>
+    <w:basedOn w:val="Normal"/>
+    <w:link w:val="Ttulo1Car"/>
+    <w:uiPriority w:val="9"/>
+    <w:qFormat/>
+    <w:rsid w:val="0083128A"/>
+    <w:pPr>
+      <w:spacing w:before="100" w:beforeAutospacing="1" w:after="100" w:afterAutospacing="1" w:line="240" w:lineRule="auto"/>
+      <w:outlineLvl w:val="0"/>
+    </w:pPr>
+    <w:rPr>
+      <w:rFonts w:ascii="Times New Roman" w:eastAsia="Times New Roman" w:hAnsi="Times New Roman" w:cs="Times New Roman"/>
+      <w:b/>
+      <w:bCs/>
+      <w:kern w:val="36"/>
+      <w:sz w:val="48"/>
+      <w:szCs w:val="48"/>
+      <w:lang w:eastAsia="es-ES"/>
+    </w:rPr>
+  </w:style>
   <w:style w:type="character" w:default="1" w:styleId="Fuentedeprrafopredeter">
     <w:name w:val="Default Paragraph Font"/>
     <w:uiPriority w:val="1"/>
-    <w:semiHidden/>
     <w:unhideWhenUsed/>
   </w:style>
   <w:style w:type="table" w:default="1" w:styleId="Tablanormal">
@@ -898,6 +1570,22 @@
       <w:ind w:left="720"/>
       <w:contextualSpacing/>
     </w:pPr>
+  </w:style>
+  <w:style w:type="character" w:customStyle="1" w:styleId="Ttulo1Car">
+    <w:name w:val="Título 1 Car"/>
+    <w:basedOn w:val="Fuentedeprrafopredeter"/>
+    <w:link w:val="Ttulo1"/>
+    <w:uiPriority w:val="9"/>
+    <w:rsid w:val="0083128A"/>
+    <w:rPr>
+      <w:rFonts w:ascii="Times New Roman" w:eastAsia="Times New Roman" w:hAnsi="Times New Roman" w:cs="Times New Roman"/>
+      <w:b/>
+      <w:bCs/>
+      <w:kern w:val="36"/>
+      <w:sz w:val="48"/>
+      <w:szCs w:val="48"/>
+      <w:lang w:eastAsia="es-ES"/>
+    </w:rPr>
   </w:style>
 </w:styles>
 </file>

</xml_diff>